<commit_message>
secuencia y datos para la presentacion
</commit_message>
<xml_diff>
--- a/Guion para la demostración del sistema.docx
+++ b/Guion para la demostración del sistema.docx
@@ -396,13 +396,1249 @@
         <w:rPr>
           <w:lang w:val="es-AR"/>
         </w:rPr>
-        <w:t>Antes que nada creamos el usuario tipo Jefe cuadrilla, para utilizarlo mas adelante. Después</w:t>
-      </w:r>
-      <w:r>
-        <w:rPr>
-          <w:lang w:val="es-AR"/>
-        </w:rPr>
-        <w:t xml:space="preserve"> deberíamos mostrar la creación de una cuadrilla con dos integrantes y dos documentos cada uno, como </w:t>
+        <w:t xml:space="preserve">Antes que nada creamos el usuario tipo Jefe cuadrilla, para utilizarlo mas adelante. </w:t>
+      </w:r>
+    </w:p>
+    <w:p>
+      <w:pPr>
+        <w:pStyle w:val="ListParagraph"/>
+        <w:rPr>
+          <w:lang w:val="es-AR"/>
+        </w:rPr>
+      </w:pPr>
+    </w:p>
+    <w:tbl>
+      <w:tblPr>
+        <w:tblStyle w:val="MediumShading1"/>
+        <w:tblW w:w="0" w:type="auto"/>
+        <w:tblInd w:w="2119" w:type="dxa"/>
+        <w:tblLook w:val="04A0" w:firstRow="1" w:lastRow="0" w:firstColumn="1" w:lastColumn="0" w:noHBand="0" w:noVBand="1"/>
+      </w:tblPr>
+      <w:tblGrid>
+        <w:gridCol w:w="1817"/>
+        <w:gridCol w:w="2835"/>
+      </w:tblGrid>
+      <w:tr>
+        <w:trPr>
+          <w:cnfStyle w:val="100000000000" w:firstRow="1" w:lastRow="0" w:firstColumn="0" w:lastColumn="0" w:oddVBand="0" w:evenVBand="0" w:oddHBand="0" w:evenHBand="0" w:firstRowFirstColumn="0" w:firstRowLastColumn="0" w:lastRowFirstColumn="0" w:lastRowLastColumn="0"/>
+        </w:trPr>
+        <w:tc>
+          <w:tcPr>
+            <w:cnfStyle w:val="001000000000" w:firstRow="0" w:lastRow="0" w:firstColumn="1" w:lastColumn="0" w:oddVBand="0" w:evenVBand="0" w:oddHBand="0" w:evenHBand="0" w:firstRowFirstColumn="0" w:firstRowLastColumn="0" w:lastRowFirstColumn="0" w:lastRowLastColumn="0"/>
+            <w:tcW w:w="1817" w:type="dxa"/>
+          </w:tcPr>
+          <w:p>
+            <w:pPr>
+              <w:pStyle w:val="ListParagraph"/>
+              <w:ind w:left="0"/>
+              <w:rPr>
+                <w:lang w:val="es-AR"/>
+              </w:rPr>
+            </w:pPr>
+            <w:r>
+              <w:rPr>
+                <w:lang w:val="es-AR"/>
+              </w:rPr>
+              <w:t>ATRIBUTO</w:t>
+            </w:r>
+          </w:p>
+        </w:tc>
+        <w:tc>
+          <w:tcPr>
+            <w:tcW w:w="2835" w:type="dxa"/>
+          </w:tcPr>
+          <w:p>
+            <w:pPr>
+              <w:pStyle w:val="ListParagraph"/>
+              <w:ind w:left="0"/>
+              <w:cnfStyle w:val="100000000000" w:firstRow="1" w:lastRow="0" w:firstColumn="0" w:lastColumn="0" w:oddVBand="0" w:evenVBand="0" w:oddHBand="0" w:evenHBand="0" w:firstRowFirstColumn="0" w:firstRowLastColumn="0" w:lastRowFirstColumn="0" w:lastRowLastColumn="0"/>
+              <w:rPr>
+                <w:lang w:val="es-AR"/>
+              </w:rPr>
+            </w:pPr>
+            <w:r>
+              <w:rPr>
+                <w:lang w:val="es-AR"/>
+              </w:rPr>
+              <w:t>VALOR</w:t>
+            </w:r>
+          </w:p>
+        </w:tc>
+      </w:tr>
+      <w:tr>
+        <w:trPr>
+          <w:cnfStyle w:val="000000100000" w:firstRow="0" w:lastRow="0" w:firstColumn="0" w:lastColumn="0" w:oddVBand="0" w:evenVBand="0" w:oddHBand="1" w:evenHBand="0" w:firstRowFirstColumn="0" w:firstRowLastColumn="0" w:lastRowFirstColumn="0" w:lastRowLastColumn="0"/>
+        </w:trPr>
+        <w:tc>
+          <w:tcPr>
+            <w:cnfStyle w:val="001000000000" w:firstRow="0" w:lastRow="0" w:firstColumn="1" w:lastColumn="0" w:oddVBand="0" w:evenVBand="0" w:oddHBand="0" w:evenHBand="0" w:firstRowFirstColumn="0" w:firstRowLastColumn="0" w:lastRowFirstColumn="0" w:lastRowLastColumn="0"/>
+            <w:tcW w:w="1817" w:type="dxa"/>
+          </w:tcPr>
+          <w:p>
+            <w:pPr>
+              <w:pStyle w:val="ListParagraph"/>
+              <w:ind w:left="0"/>
+              <w:rPr>
+                <w:lang w:val="es-AR"/>
+              </w:rPr>
+            </w:pPr>
+            <w:r>
+              <w:rPr>
+                <w:lang w:val="es-AR"/>
+              </w:rPr>
+              <w:t>Nombre Usuario</w:t>
+            </w:r>
+          </w:p>
+        </w:tc>
+        <w:tc>
+          <w:tcPr>
+            <w:tcW w:w="2835" w:type="dxa"/>
+          </w:tcPr>
+          <w:p>
+            <w:pPr>
+              <w:pStyle w:val="ListParagraph"/>
+              <w:ind w:left="0"/>
+              <w:cnfStyle w:val="000000100000" w:firstRow="0" w:lastRow="0" w:firstColumn="0" w:lastColumn="0" w:oddVBand="0" w:evenVBand="0" w:oddHBand="1" w:evenHBand="0" w:firstRowFirstColumn="0" w:firstRowLastColumn="0" w:lastRowFirstColumn="0" w:lastRowLastColumn="0"/>
+              <w:rPr>
+                <w:lang w:val="es-AR"/>
+              </w:rPr>
+            </w:pPr>
+            <w:proofErr w:type="spellStart"/>
+            <w:r>
+              <w:rPr>
+                <w:lang w:val="es-AR"/>
+              </w:rPr>
+              <w:t>mllanos</w:t>
+            </w:r>
+            <w:proofErr w:type="spellEnd"/>
+          </w:p>
+        </w:tc>
+      </w:tr>
+      <w:tr>
+        <w:trPr>
+          <w:cnfStyle w:val="000000010000" w:firstRow="0" w:lastRow="0" w:firstColumn="0" w:lastColumn="0" w:oddVBand="0" w:evenVBand="0" w:oddHBand="0" w:evenHBand="1" w:firstRowFirstColumn="0" w:firstRowLastColumn="0" w:lastRowFirstColumn="0" w:lastRowLastColumn="0"/>
+        </w:trPr>
+        <w:tc>
+          <w:tcPr>
+            <w:cnfStyle w:val="001000000000" w:firstRow="0" w:lastRow="0" w:firstColumn="1" w:lastColumn="0" w:oddVBand="0" w:evenVBand="0" w:oddHBand="0" w:evenHBand="0" w:firstRowFirstColumn="0" w:firstRowLastColumn="0" w:lastRowFirstColumn="0" w:lastRowLastColumn="0"/>
+            <w:tcW w:w="1817" w:type="dxa"/>
+          </w:tcPr>
+          <w:p>
+            <w:pPr>
+              <w:pStyle w:val="ListParagraph"/>
+              <w:ind w:left="0"/>
+              <w:rPr>
+                <w:lang w:val="es-AR"/>
+              </w:rPr>
+            </w:pPr>
+            <w:r>
+              <w:rPr>
+                <w:lang w:val="es-AR"/>
+              </w:rPr>
+              <w:t>Clave</w:t>
+            </w:r>
+          </w:p>
+        </w:tc>
+        <w:tc>
+          <w:tcPr>
+            <w:tcW w:w="2835" w:type="dxa"/>
+          </w:tcPr>
+          <w:p>
+            <w:pPr>
+              <w:pStyle w:val="ListParagraph"/>
+              <w:ind w:left="0"/>
+              <w:cnfStyle w:val="000000010000" w:firstRow="0" w:lastRow="0" w:firstColumn="0" w:lastColumn="0" w:oddVBand="0" w:evenVBand="0" w:oddHBand="0" w:evenHBand="1" w:firstRowFirstColumn="0" w:firstRowLastColumn="0" w:lastRowFirstColumn="0" w:lastRowLastColumn="0"/>
+              <w:rPr>
+                <w:lang w:val="es-AR"/>
+              </w:rPr>
+            </w:pPr>
+            <w:r>
+              <w:rPr>
+                <w:lang w:val="es-AR"/>
+              </w:rPr>
+              <w:t>123</w:t>
+            </w:r>
+          </w:p>
+        </w:tc>
+      </w:tr>
+      <w:tr>
+        <w:trPr>
+          <w:cnfStyle w:val="000000100000" w:firstRow="0" w:lastRow="0" w:firstColumn="0" w:lastColumn="0" w:oddVBand="0" w:evenVBand="0" w:oddHBand="1" w:evenHBand="0" w:firstRowFirstColumn="0" w:firstRowLastColumn="0" w:lastRowFirstColumn="0" w:lastRowLastColumn="0"/>
+        </w:trPr>
+        <w:tc>
+          <w:tcPr>
+            <w:cnfStyle w:val="001000000000" w:firstRow="0" w:lastRow="0" w:firstColumn="1" w:lastColumn="0" w:oddVBand="0" w:evenVBand="0" w:oddHBand="0" w:evenHBand="0" w:firstRowFirstColumn="0" w:firstRowLastColumn="0" w:lastRowFirstColumn="0" w:lastRowLastColumn="0"/>
+            <w:tcW w:w="1817" w:type="dxa"/>
+          </w:tcPr>
+          <w:p>
+            <w:pPr>
+              <w:pStyle w:val="ListParagraph"/>
+              <w:ind w:left="0"/>
+              <w:rPr>
+                <w:lang w:val="es-AR"/>
+              </w:rPr>
+            </w:pPr>
+            <w:r>
+              <w:rPr>
+                <w:lang w:val="es-AR"/>
+              </w:rPr>
+              <w:t>Nombre</w:t>
+            </w:r>
+          </w:p>
+        </w:tc>
+        <w:tc>
+          <w:tcPr>
+            <w:tcW w:w="2835" w:type="dxa"/>
+          </w:tcPr>
+          <w:p>
+            <w:pPr>
+              <w:pStyle w:val="ListParagraph"/>
+              <w:ind w:left="0"/>
+              <w:cnfStyle w:val="000000100000" w:firstRow="0" w:lastRow="0" w:firstColumn="0" w:lastColumn="0" w:oddVBand="0" w:evenVBand="0" w:oddHBand="1" w:evenHBand="0" w:firstRowFirstColumn="0" w:firstRowLastColumn="0" w:lastRowFirstColumn="0" w:lastRowLastColumn="0"/>
+              <w:rPr>
+                <w:lang w:val="es-AR"/>
+              </w:rPr>
+            </w:pPr>
+            <w:r>
+              <w:rPr>
+                <w:lang w:val="es-AR"/>
+              </w:rPr>
+              <w:t>Miguel</w:t>
+            </w:r>
+          </w:p>
+        </w:tc>
+      </w:tr>
+      <w:tr>
+        <w:trPr>
+          <w:cnfStyle w:val="000000010000" w:firstRow="0" w:lastRow="0" w:firstColumn="0" w:lastColumn="0" w:oddVBand="0" w:evenVBand="0" w:oddHBand="0" w:evenHBand="1" w:firstRowFirstColumn="0" w:firstRowLastColumn="0" w:lastRowFirstColumn="0" w:lastRowLastColumn="0"/>
+        </w:trPr>
+        <w:tc>
+          <w:tcPr>
+            <w:cnfStyle w:val="001000000000" w:firstRow="0" w:lastRow="0" w:firstColumn="1" w:lastColumn="0" w:oddVBand="0" w:evenVBand="0" w:oddHBand="0" w:evenHBand="0" w:firstRowFirstColumn="0" w:firstRowLastColumn="0" w:lastRowFirstColumn="0" w:lastRowLastColumn="0"/>
+            <w:tcW w:w="1817" w:type="dxa"/>
+          </w:tcPr>
+          <w:p>
+            <w:pPr>
+              <w:pStyle w:val="ListParagraph"/>
+              <w:ind w:left="0"/>
+              <w:rPr>
+                <w:lang w:val="es-AR"/>
+              </w:rPr>
+            </w:pPr>
+            <w:r>
+              <w:rPr>
+                <w:lang w:val="es-AR"/>
+              </w:rPr>
+              <w:t>Apellido</w:t>
+            </w:r>
+          </w:p>
+        </w:tc>
+        <w:tc>
+          <w:tcPr>
+            <w:tcW w:w="2835" w:type="dxa"/>
+          </w:tcPr>
+          <w:p>
+            <w:pPr>
+              <w:pStyle w:val="ListParagraph"/>
+              <w:ind w:left="0"/>
+              <w:cnfStyle w:val="000000010000" w:firstRow="0" w:lastRow="0" w:firstColumn="0" w:lastColumn="0" w:oddVBand="0" w:evenVBand="0" w:oddHBand="0" w:evenHBand="1" w:firstRowFirstColumn="0" w:firstRowLastColumn="0" w:lastRowFirstColumn="0" w:lastRowLastColumn="0"/>
+              <w:rPr>
+                <w:lang w:val="es-AR"/>
+              </w:rPr>
+            </w:pPr>
+            <w:r>
+              <w:rPr>
+                <w:lang w:val="es-AR"/>
+              </w:rPr>
+              <w:t>Llanos</w:t>
+            </w:r>
+          </w:p>
+        </w:tc>
+      </w:tr>
+      <w:tr>
+        <w:trPr>
+          <w:cnfStyle w:val="000000100000" w:firstRow="0" w:lastRow="0" w:firstColumn="0" w:lastColumn="0" w:oddVBand="0" w:evenVBand="0" w:oddHBand="1" w:evenHBand="0" w:firstRowFirstColumn="0" w:firstRowLastColumn="0" w:lastRowFirstColumn="0" w:lastRowLastColumn="0"/>
+        </w:trPr>
+        <w:tc>
+          <w:tcPr>
+            <w:cnfStyle w:val="001000000000" w:firstRow="0" w:lastRow="0" w:firstColumn="1" w:lastColumn="0" w:oddVBand="0" w:evenVBand="0" w:oddHBand="0" w:evenHBand="0" w:firstRowFirstColumn="0" w:firstRowLastColumn="0" w:lastRowFirstColumn="0" w:lastRowLastColumn="0"/>
+            <w:tcW w:w="1817" w:type="dxa"/>
+          </w:tcPr>
+          <w:p>
+            <w:pPr>
+              <w:pStyle w:val="ListParagraph"/>
+              <w:ind w:left="0"/>
+              <w:rPr>
+                <w:lang w:val="es-AR"/>
+              </w:rPr>
+            </w:pPr>
+            <w:r>
+              <w:rPr>
+                <w:lang w:val="es-AR"/>
+              </w:rPr>
+              <w:t>Email</w:t>
+            </w:r>
+          </w:p>
+        </w:tc>
+        <w:tc>
+          <w:tcPr>
+            <w:tcW w:w="2835" w:type="dxa"/>
+          </w:tcPr>
+          <w:p>
+            <w:pPr>
+              <w:pStyle w:val="ListParagraph"/>
+              <w:ind w:left="0"/>
+              <w:cnfStyle w:val="000000100000" w:firstRow="0" w:lastRow="0" w:firstColumn="0" w:lastColumn="0" w:oddVBand="0" w:evenVBand="0" w:oddHBand="1" w:evenHBand="0" w:firstRowFirstColumn="0" w:firstRowLastColumn="0" w:lastRowFirstColumn="0" w:lastRowLastColumn="0"/>
+              <w:rPr>
+                <w:lang w:val="es-AR"/>
+              </w:rPr>
+            </w:pPr>
+            <w:r>
+              <w:rPr>
+                <w:lang w:val="es-AR"/>
+              </w:rPr>
+              <w:t>mllanos@coming.com.ar</w:t>
+            </w:r>
+          </w:p>
+        </w:tc>
+      </w:tr>
+      <w:tr>
+        <w:trPr>
+          <w:cnfStyle w:val="000000010000" w:firstRow="0" w:lastRow="0" w:firstColumn="0" w:lastColumn="0" w:oddVBand="0" w:evenVBand="0" w:oddHBand="0" w:evenHBand="1" w:firstRowFirstColumn="0" w:firstRowLastColumn="0" w:lastRowFirstColumn="0" w:lastRowLastColumn="0"/>
+        </w:trPr>
+        <w:tc>
+          <w:tcPr>
+            <w:cnfStyle w:val="001000000000" w:firstRow="0" w:lastRow="0" w:firstColumn="1" w:lastColumn="0" w:oddVBand="0" w:evenVBand="0" w:oddHBand="0" w:evenHBand="0" w:firstRowFirstColumn="0" w:firstRowLastColumn="0" w:lastRowFirstColumn="0" w:lastRowLastColumn="0"/>
+            <w:tcW w:w="1817" w:type="dxa"/>
+          </w:tcPr>
+          <w:p>
+            <w:pPr>
+              <w:pStyle w:val="ListParagraph"/>
+              <w:ind w:left="0"/>
+              <w:rPr>
+                <w:lang w:val="es-AR"/>
+              </w:rPr>
+            </w:pPr>
+            <w:r>
+              <w:rPr>
+                <w:lang w:val="es-AR"/>
+              </w:rPr>
+              <w:t>Rol</w:t>
+            </w:r>
+          </w:p>
+        </w:tc>
+        <w:tc>
+          <w:tcPr>
+            <w:tcW w:w="2835" w:type="dxa"/>
+          </w:tcPr>
+          <w:p>
+            <w:pPr>
+              <w:pStyle w:val="ListParagraph"/>
+              <w:ind w:left="0"/>
+              <w:cnfStyle w:val="000000010000" w:firstRow="0" w:lastRow="0" w:firstColumn="0" w:lastColumn="0" w:oddVBand="0" w:evenVBand="0" w:oddHBand="0" w:evenHBand="1" w:firstRowFirstColumn="0" w:firstRowLastColumn="0" w:lastRowFirstColumn="0" w:lastRowLastColumn="0"/>
+              <w:rPr>
+                <w:lang w:val="es-AR"/>
+              </w:rPr>
+            </w:pPr>
+            <w:r>
+              <w:rPr>
+                <w:lang w:val="es-AR"/>
+              </w:rPr>
+              <w:t>Jefe Cuadrilla</w:t>
+            </w:r>
+          </w:p>
+        </w:tc>
+      </w:tr>
+      <w:tr>
+        <w:trPr>
+          <w:cnfStyle w:val="000000100000" w:firstRow="0" w:lastRow="0" w:firstColumn="0" w:lastColumn="0" w:oddVBand="0" w:evenVBand="0" w:oddHBand="1" w:evenHBand="0" w:firstRowFirstColumn="0" w:firstRowLastColumn="0" w:lastRowFirstColumn="0" w:lastRowLastColumn="0"/>
+        </w:trPr>
+        <w:tc>
+          <w:tcPr>
+            <w:cnfStyle w:val="001000000000" w:firstRow="0" w:lastRow="0" w:firstColumn="1" w:lastColumn="0" w:oddVBand="0" w:evenVBand="0" w:oddHBand="0" w:evenHBand="0" w:firstRowFirstColumn="0" w:firstRowLastColumn="0" w:lastRowFirstColumn="0" w:lastRowLastColumn="0"/>
+            <w:tcW w:w="1817" w:type="dxa"/>
+          </w:tcPr>
+          <w:p>
+            <w:pPr>
+              <w:pStyle w:val="ListParagraph"/>
+              <w:ind w:left="0"/>
+              <w:rPr>
+                <w:lang w:val="es-AR"/>
+              </w:rPr>
+            </w:pPr>
+            <w:r>
+              <w:rPr>
+                <w:lang w:val="es-AR"/>
+              </w:rPr>
+              <w:t>Habilitado</w:t>
+            </w:r>
+          </w:p>
+        </w:tc>
+        <w:tc>
+          <w:tcPr>
+            <w:tcW w:w="2835" w:type="dxa"/>
+          </w:tcPr>
+          <w:p>
+            <w:pPr>
+              <w:pStyle w:val="ListParagraph"/>
+              <w:ind w:left="0"/>
+              <w:cnfStyle w:val="000000100000" w:firstRow="0" w:lastRow="0" w:firstColumn="0" w:lastColumn="0" w:oddVBand="0" w:evenVBand="0" w:oddHBand="1" w:evenHBand="0" w:firstRowFirstColumn="0" w:firstRowLastColumn="0" w:lastRowFirstColumn="0" w:lastRowLastColumn="0"/>
+              <w:rPr>
+                <w:lang w:val="es-AR"/>
+              </w:rPr>
+            </w:pPr>
+            <w:r>
+              <w:rPr>
+                <w:lang w:val="es-AR"/>
+              </w:rPr>
+              <w:t>T</w:t>
+            </w:r>
+            <w:r>
+              <w:rPr>
+                <w:lang w:val="es-AR"/>
+              </w:rPr>
+              <w:t>rue</w:t>
+            </w:r>
+          </w:p>
+        </w:tc>
+      </w:tr>
+    </w:tbl>
+    <w:p>
+      <w:pPr>
+        <w:pStyle w:val="ListParagraph"/>
+        <w:rPr>
+          <w:lang w:val="es-AR"/>
+        </w:rPr>
+      </w:pPr>
+    </w:p>
+    <w:p>
+      <w:pPr>
+        <w:pStyle w:val="ListParagraph"/>
+        <w:rPr>
+          <w:lang w:val="es-AR"/>
+        </w:rPr>
+      </w:pPr>
+    </w:p>
+    <w:p>
+      <w:pPr>
+        <w:pStyle w:val="ListParagraph"/>
+        <w:rPr>
+          <w:lang w:val="es-AR"/>
+        </w:rPr>
+      </w:pPr>
+      <w:r>
+        <w:rPr>
+          <w:lang w:val="es-AR"/>
+        </w:rPr>
+        <w:t>Después</w:t>
+      </w:r>
+      <w:r>
+        <w:rPr>
+          <w:lang w:val="es-AR"/>
+        </w:rPr>
+        <w:t xml:space="preserve"> deberíamos mostrar la creación de una cuadrilla</w:t>
+      </w:r>
+      <w:r>
+        <w:rPr>
+          <w:lang w:val="es-AR"/>
+        </w:rPr>
+        <w:t>.</w:t>
+      </w:r>
+    </w:p>
+    <w:p>
+      <w:pPr>
+        <w:pStyle w:val="ListParagraph"/>
+        <w:rPr>
+          <w:lang w:val="es-AR"/>
+        </w:rPr>
+      </w:pPr>
+      <w:r>
+        <w:rPr>
+          <w:lang w:val="es-AR"/>
+        </w:rPr>
+        <w:tab/>
+      </w:r>
+    </w:p>
+    <w:tbl>
+      <w:tblPr>
+        <w:tblStyle w:val="MediumShading1"/>
+        <w:tblW w:w="0" w:type="auto"/>
+        <w:tblInd w:w="2119" w:type="dxa"/>
+        <w:tblLook w:val="04A0" w:firstRow="1" w:lastRow="0" w:firstColumn="1" w:lastColumn="0" w:noHBand="0" w:noVBand="1"/>
+      </w:tblPr>
+      <w:tblGrid>
+        <w:gridCol w:w="1278"/>
+        <w:gridCol w:w="3402"/>
+      </w:tblGrid>
+      <w:tr>
+        <w:trPr>
+          <w:cnfStyle w:val="100000000000" w:firstRow="1" w:lastRow="0" w:firstColumn="0" w:lastColumn="0" w:oddVBand="0" w:evenVBand="0" w:oddHBand="0" w:evenHBand="0" w:firstRowFirstColumn="0" w:firstRowLastColumn="0" w:lastRowFirstColumn="0" w:lastRowLastColumn="0"/>
+        </w:trPr>
+        <w:tc>
+          <w:tcPr>
+            <w:cnfStyle w:val="001000000000" w:firstRow="0" w:lastRow="0" w:firstColumn="1" w:lastColumn="0" w:oddVBand="0" w:evenVBand="0" w:oddHBand="0" w:evenHBand="0" w:firstRowFirstColumn="0" w:firstRowLastColumn="0" w:lastRowFirstColumn="0" w:lastRowLastColumn="0"/>
+            <w:tcW w:w="1250" w:type="dxa"/>
+          </w:tcPr>
+          <w:p>
+            <w:pPr>
+              <w:pStyle w:val="ListParagraph"/>
+              <w:ind w:left="0"/>
+              <w:rPr>
+                <w:lang w:val="es-AR"/>
+              </w:rPr>
+            </w:pPr>
+            <w:r>
+              <w:rPr>
+                <w:lang w:val="es-AR"/>
+              </w:rPr>
+              <w:t>ATRIBUTO</w:t>
+            </w:r>
+          </w:p>
+        </w:tc>
+        <w:tc>
+          <w:tcPr>
+            <w:tcW w:w="3402" w:type="dxa"/>
+          </w:tcPr>
+          <w:p>
+            <w:pPr>
+              <w:pStyle w:val="ListParagraph"/>
+              <w:ind w:left="0"/>
+              <w:cnfStyle w:val="100000000000" w:firstRow="1" w:lastRow="0" w:firstColumn="0" w:lastColumn="0" w:oddVBand="0" w:evenVBand="0" w:oddHBand="0" w:evenHBand="0" w:firstRowFirstColumn="0" w:firstRowLastColumn="0" w:lastRowFirstColumn="0" w:lastRowLastColumn="0"/>
+              <w:rPr>
+                <w:lang w:val="es-AR"/>
+              </w:rPr>
+            </w:pPr>
+            <w:r>
+              <w:rPr>
+                <w:lang w:val="es-AR"/>
+              </w:rPr>
+              <w:t>VALOR</w:t>
+            </w:r>
+          </w:p>
+        </w:tc>
+      </w:tr>
+      <w:tr>
+        <w:trPr>
+          <w:cnfStyle w:val="000000100000" w:firstRow="0" w:lastRow="0" w:firstColumn="0" w:lastColumn="0" w:oddVBand="0" w:evenVBand="0" w:oddHBand="1" w:evenHBand="0" w:firstRowFirstColumn="0" w:firstRowLastColumn="0" w:lastRowFirstColumn="0" w:lastRowLastColumn="0"/>
+        </w:trPr>
+        <w:tc>
+          <w:tcPr>
+            <w:cnfStyle w:val="001000000000" w:firstRow="0" w:lastRow="0" w:firstColumn="1" w:lastColumn="0" w:oddVBand="0" w:evenVBand="0" w:oddHBand="0" w:evenHBand="0" w:firstRowFirstColumn="0" w:firstRowLastColumn="0" w:lastRowFirstColumn="0" w:lastRowLastColumn="0"/>
+            <w:tcW w:w="1250" w:type="dxa"/>
+          </w:tcPr>
+          <w:p>
+            <w:pPr>
+              <w:pStyle w:val="ListParagraph"/>
+              <w:ind w:left="0"/>
+              <w:rPr>
+                <w:lang w:val="es-AR"/>
+              </w:rPr>
+            </w:pPr>
+            <w:r>
+              <w:rPr>
+                <w:lang w:val="es-AR"/>
+              </w:rPr>
+              <w:t>Nombre</w:t>
+            </w:r>
+          </w:p>
+        </w:tc>
+        <w:tc>
+          <w:tcPr>
+            <w:tcW w:w="3402" w:type="dxa"/>
+          </w:tcPr>
+          <w:p>
+            <w:pPr>
+              <w:pStyle w:val="ListParagraph"/>
+              <w:ind w:left="0"/>
+              <w:cnfStyle w:val="000000100000" w:firstRow="0" w:lastRow="0" w:firstColumn="0" w:lastColumn="0" w:oddVBand="0" w:evenVBand="0" w:oddHBand="1" w:evenHBand="0" w:firstRowFirstColumn="0" w:firstRowLastColumn="0" w:lastRowFirstColumn="0" w:lastRowLastColumn="0"/>
+              <w:rPr>
+                <w:lang w:val="es-AR"/>
+              </w:rPr>
+            </w:pPr>
+            <w:r>
+              <w:rPr>
+                <w:lang w:val="es-AR"/>
+              </w:rPr>
+              <w:t>Llanos</w:t>
+            </w:r>
+          </w:p>
+        </w:tc>
+      </w:tr>
+      <w:tr>
+        <w:trPr>
+          <w:cnfStyle w:val="000000010000" w:firstRow="0" w:lastRow="0" w:firstColumn="0" w:lastColumn="0" w:oddVBand="0" w:evenVBand="0" w:oddHBand="0" w:evenHBand="1" w:firstRowFirstColumn="0" w:firstRowLastColumn="0" w:lastRowFirstColumn="0" w:lastRowLastColumn="0"/>
+        </w:trPr>
+        <w:tc>
+          <w:tcPr>
+            <w:cnfStyle w:val="001000000000" w:firstRow="0" w:lastRow="0" w:firstColumn="1" w:lastColumn="0" w:oddVBand="0" w:evenVBand="0" w:oddHBand="0" w:evenHBand="0" w:firstRowFirstColumn="0" w:firstRowLastColumn="0" w:lastRowFirstColumn="0" w:lastRowLastColumn="0"/>
+            <w:tcW w:w="1250" w:type="dxa"/>
+          </w:tcPr>
+          <w:p>
+            <w:pPr>
+              <w:pStyle w:val="ListParagraph"/>
+              <w:ind w:left="0"/>
+              <w:rPr>
+                <w:lang w:val="es-AR"/>
+              </w:rPr>
+            </w:pPr>
+            <w:r>
+              <w:rPr>
+                <w:lang w:val="es-AR"/>
+              </w:rPr>
+              <w:t>Descripción</w:t>
+            </w:r>
+          </w:p>
+        </w:tc>
+        <w:tc>
+          <w:tcPr>
+            <w:tcW w:w="3402" w:type="dxa"/>
+          </w:tcPr>
+          <w:p>
+            <w:pPr>
+              <w:pStyle w:val="ListParagraph"/>
+              <w:ind w:left="0"/>
+              <w:cnfStyle w:val="000000010000" w:firstRow="0" w:lastRow="0" w:firstColumn="0" w:lastColumn="0" w:oddVBand="0" w:evenVBand="0" w:oddHBand="0" w:evenHBand="1" w:firstRowFirstColumn="0" w:firstRowLastColumn="0" w:lastRowFirstColumn="0" w:lastRowLastColumn="0"/>
+              <w:rPr>
+                <w:lang w:val="es-AR"/>
+              </w:rPr>
+            </w:pPr>
+            <w:r>
+              <w:rPr>
+                <w:lang w:val="es-AR"/>
+              </w:rPr>
+              <w:t>Cuadrilla de Miguel Llanos</w:t>
+            </w:r>
+          </w:p>
+        </w:tc>
+      </w:tr>
+      <w:tr>
+        <w:trPr>
+          <w:cnfStyle w:val="000000100000" w:firstRow="0" w:lastRow="0" w:firstColumn="0" w:lastColumn="0" w:oddVBand="0" w:evenVBand="0" w:oddHBand="1" w:evenHBand="0" w:firstRowFirstColumn="0" w:firstRowLastColumn="0" w:lastRowFirstColumn="0" w:lastRowLastColumn="0"/>
+        </w:trPr>
+        <w:tc>
+          <w:tcPr>
+            <w:cnfStyle w:val="001000000000" w:firstRow="0" w:lastRow="0" w:firstColumn="1" w:lastColumn="0" w:oddVBand="0" w:evenVBand="0" w:oddHBand="0" w:evenHBand="0" w:firstRowFirstColumn="0" w:firstRowLastColumn="0" w:lastRowFirstColumn="0" w:lastRowLastColumn="0"/>
+            <w:tcW w:w="1250" w:type="dxa"/>
+          </w:tcPr>
+          <w:p>
+            <w:pPr>
+              <w:pStyle w:val="ListParagraph"/>
+              <w:ind w:left="0"/>
+              <w:rPr>
+                <w:lang w:val="es-AR"/>
+              </w:rPr>
+            </w:pPr>
+            <w:r>
+              <w:rPr>
+                <w:lang w:val="es-AR"/>
+              </w:rPr>
+              <w:t>Propia</w:t>
+            </w:r>
+          </w:p>
+        </w:tc>
+        <w:tc>
+          <w:tcPr>
+            <w:tcW w:w="3402" w:type="dxa"/>
+          </w:tcPr>
+          <w:p>
+            <w:pPr>
+              <w:pStyle w:val="ListParagraph"/>
+              <w:ind w:left="0"/>
+              <w:cnfStyle w:val="000000100000" w:firstRow="0" w:lastRow="0" w:firstColumn="0" w:lastColumn="0" w:oddVBand="0" w:evenVBand="0" w:oddHBand="1" w:evenHBand="0" w:firstRowFirstColumn="0" w:firstRowLastColumn="0" w:lastRowFirstColumn="0" w:lastRowLastColumn="0"/>
+              <w:rPr>
+                <w:lang w:val="es-AR"/>
+              </w:rPr>
+            </w:pPr>
+            <w:r>
+              <w:rPr>
+                <w:lang w:val="es-AR"/>
+              </w:rPr>
+              <w:t>True</w:t>
+            </w:r>
+          </w:p>
+        </w:tc>
+      </w:tr>
+    </w:tbl>
+    <w:p>
+      <w:pPr>
+        <w:pStyle w:val="ListParagraph"/>
+        <w:rPr>
+          <w:lang w:val="es-AR"/>
+        </w:rPr>
+      </w:pPr>
+    </w:p>
+    <w:p>
+      <w:pPr>
+        <w:pStyle w:val="ListParagraph"/>
+        <w:rPr>
+          <w:lang w:val="es-AR"/>
+        </w:rPr>
+      </w:pPr>
+      <w:r>
+        <w:rPr>
+          <w:lang w:val="es-AR"/>
+        </w:rPr>
+        <w:t>La cuadrilla deberá tener</w:t>
+      </w:r>
+      <w:r>
+        <w:rPr>
+          <w:lang w:val="es-AR"/>
+        </w:rPr>
+        <w:t xml:space="preserve"> dos integrantes y dos documentos cada uno</w:t>
+      </w:r>
+      <w:r>
+        <w:rPr>
+          <w:lang w:val="es-AR"/>
+        </w:rPr>
+        <w:t xml:space="preserve">. </w:t>
+      </w:r>
+    </w:p>
+    <w:p>
+      <w:pPr>
+        <w:pStyle w:val="ListParagraph"/>
+        <w:rPr>
+          <w:lang w:val="es-AR"/>
+        </w:rPr>
+      </w:pPr>
+    </w:p>
+    <w:tbl>
+      <w:tblPr>
+        <w:tblStyle w:val="MediumShading1"/>
+        <w:tblpPr w:leftFromText="180" w:rightFromText="180" w:vertAnchor="text" w:horzAnchor="margin" w:tblpXSpec="center" w:tblpY="89"/>
+        <w:tblW w:w="0" w:type="auto"/>
+        <w:tblLook w:val="04A0" w:firstRow="1" w:lastRow="0" w:firstColumn="1" w:lastColumn="0" w:noHBand="0" w:noVBand="1"/>
+      </w:tblPr>
+      <w:tblGrid>
+        <w:gridCol w:w="1023"/>
+        <w:gridCol w:w="1159"/>
+        <w:gridCol w:w="1144"/>
+        <w:gridCol w:w="1105"/>
+        <w:gridCol w:w="956"/>
+        <w:gridCol w:w="1443"/>
+        <w:gridCol w:w="580"/>
+      </w:tblGrid>
+      <w:tr>
+        <w:trPr>
+          <w:cnfStyle w:val="100000000000" w:firstRow="1" w:lastRow="0" w:firstColumn="0" w:lastColumn="0" w:oddVBand="0" w:evenVBand="0" w:oddHBand="0" w:evenHBand="0" w:firstRowFirstColumn="0" w:firstRowLastColumn="0" w:lastRowFirstColumn="0" w:lastRowLastColumn="0"/>
+        </w:trPr>
+        <w:tc>
+          <w:tcPr>
+            <w:cnfStyle w:val="001000000000" w:firstRow="0" w:lastRow="0" w:firstColumn="1" w:lastColumn="0" w:oddVBand="0" w:evenVBand="0" w:oddHBand="0" w:evenHBand="0" w:firstRowFirstColumn="0" w:firstRowLastColumn="0" w:lastRowFirstColumn="0" w:lastRowLastColumn="0"/>
+            <w:tcW w:w="1023" w:type="dxa"/>
+          </w:tcPr>
+          <w:p>
+            <w:pPr>
+              <w:pStyle w:val="ListParagraph"/>
+              <w:ind w:left="0"/>
+              <w:rPr>
+                <w:lang w:val="es-AR"/>
+              </w:rPr>
+            </w:pPr>
+            <w:r>
+              <w:rPr>
+                <w:lang w:val="es-AR"/>
+              </w:rPr>
+              <w:t xml:space="preserve">Tipo </w:t>
+            </w:r>
+            <w:proofErr w:type="spellStart"/>
+            <w:r>
+              <w:rPr>
+                <w:lang w:val="es-AR"/>
+              </w:rPr>
+              <w:t>Doc</w:t>
+            </w:r>
+            <w:proofErr w:type="spellEnd"/>
+          </w:p>
+        </w:tc>
+        <w:tc>
+          <w:tcPr>
+            <w:tcW w:w="1159" w:type="dxa"/>
+          </w:tcPr>
+          <w:p>
+            <w:pPr>
+              <w:pStyle w:val="ListParagraph"/>
+              <w:ind w:left="0"/>
+              <w:cnfStyle w:val="100000000000" w:firstRow="1" w:lastRow="0" w:firstColumn="0" w:lastColumn="0" w:oddVBand="0" w:evenVBand="0" w:oddHBand="0" w:evenHBand="0" w:firstRowFirstColumn="0" w:firstRowLastColumn="0" w:lastRowFirstColumn="0" w:lastRowLastColumn="0"/>
+              <w:rPr>
+                <w:lang w:val="es-AR"/>
+              </w:rPr>
+            </w:pPr>
+            <w:proofErr w:type="spellStart"/>
+            <w:r>
+              <w:rPr>
+                <w:lang w:val="es-AR"/>
+              </w:rPr>
+              <w:t>Docum</w:t>
+            </w:r>
+            <w:proofErr w:type="spellEnd"/>
+            <w:r>
+              <w:rPr>
+                <w:lang w:val="es-AR"/>
+              </w:rPr>
+              <w:t>.</w:t>
+            </w:r>
+          </w:p>
+        </w:tc>
+        <w:tc>
+          <w:tcPr>
+            <w:tcW w:w="1144" w:type="dxa"/>
+          </w:tcPr>
+          <w:p>
+            <w:pPr>
+              <w:pStyle w:val="ListParagraph"/>
+              <w:ind w:left="0"/>
+              <w:cnfStyle w:val="100000000000" w:firstRow="1" w:lastRow="0" w:firstColumn="0" w:lastColumn="0" w:oddVBand="0" w:evenVBand="0" w:oddHBand="0" w:evenHBand="0" w:firstRowFirstColumn="0" w:firstRowLastColumn="0" w:lastRowFirstColumn="0" w:lastRowLastColumn="0"/>
+              <w:rPr>
+                <w:lang w:val="es-AR"/>
+              </w:rPr>
+            </w:pPr>
+            <w:r>
+              <w:rPr>
+                <w:lang w:val="es-AR"/>
+              </w:rPr>
+              <w:t>Nombre</w:t>
+            </w:r>
+          </w:p>
+        </w:tc>
+        <w:tc>
+          <w:tcPr>
+            <w:tcW w:w="1105" w:type="dxa"/>
+          </w:tcPr>
+          <w:p>
+            <w:pPr>
+              <w:pStyle w:val="ListParagraph"/>
+              <w:ind w:left="0"/>
+              <w:cnfStyle w:val="100000000000" w:firstRow="1" w:lastRow="0" w:firstColumn="0" w:lastColumn="0" w:oddVBand="0" w:evenVBand="0" w:oddHBand="0" w:evenHBand="0" w:firstRowFirstColumn="0" w:firstRowLastColumn="0" w:lastRowFirstColumn="0" w:lastRowLastColumn="0"/>
+              <w:rPr>
+                <w:lang w:val="es-AR"/>
+              </w:rPr>
+            </w:pPr>
+            <w:r>
+              <w:rPr>
+                <w:lang w:val="es-AR"/>
+              </w:rPr>
+              <w:t>Apellido</w:t>
+            </w:r>
+          </w:p>
+        </w:tc>
+        <w:tc>
+          <w:tcPr>
+            <w:tcW w:w="956" w:type="dxa"/>
+          </w:tcPr>
+          <w:p>
+            <w:pPr>
+              <w:pStyle w:val="ListParagraph"/>
+              <w:ind w:left="0"/>
+              <w:cnfStyle w:val="100000000000" w:firstRow="1" w:lastRow="0" w:firstColumn="0" w:lastColumn="0" w:oddVBand="0" w:evenVBand="0" w:oddHBand="0" w:evenHBand="0" w:firstRowFirstColumn="0" w:firstRowLastColumn="0" w:lastRowFirstColumn="0" w:lastRowLastColumn="0"/>
+              <w:rPr>
+                <w:lang w:val="es-AR"/>
+              </w:rPr>
+            </w:pPr>
+            <w:r>
+              <w:rPr>
+                <w:lang w:val="es-AR"/>
+              </w:rPr>
+              <w:t>Legajo</w:t>
+            </w:r>
+          </w:p>
+        </w:tc>
+        <w:tc>
+          <w:tcPr>
+            <w:tcW w:w="1443" w:type="dxa"/>
+          </w:tcPr>
+          <w:p>
+            <w:pPr>
+              <w:pStyle w:val="ListParagraph"/>
+              <w:ind w:left="0"/>
+              <w:cnfStyle w:val="100000000000" w:firstRow="1" w:lastRow="0" w:firstColumn="0" w:lastColumn="0" w:oddVBand="0" w:evenVBand="0" w:oddHBand="0" w:evenHBand="0" w:firstRowFirstColumn="0" w:firstRowLastColumn="0" w:lastRowFirstColumn="0" w:lastRowLastColumn="0"/>
+              <w:rPr>
+                <w:lang w:val="es-AR"/>
+              </w:rPr>
+            </w:pPr>
+            <w:proofErr w:type="spellStart"/>
+            <w:r>
+              <w:rPr>
+                <w:lang w:val="es-AR"/>
+              </w:rPr>
+              <w:t>Telefono</w:t>
+            </w:r>
+            <w:proofErr w:type="spellEnd"/>
+          </w:p>
+        </w:tc>
+        <w:tc>
+          <w:tcPr>
+            <w:tcW w:w="580" w:type="dxa"/>
+          </w:tcPr>
+          <w:p>
+            <w:pPr>
+              <w:pStyle w:val="ListParagraph"/>
+              <w:ind w:left="0"/>
+              <w:cnfStyle w:val="100000000000" w:firstRow="1" w:lastRow="0" w:firstColumn="0" w:lastColumn="0" w:oddVBand="0" w:evenVBand="0" w:oddHBand="0" w:evenHBand="0" w:firstRowFirstColumn="0" w:firstRowLastColumn="0" w:lastRowFirstColumn="0" w:lastRowLastColumn="0"/>
+              <w:rPr>
+                <w:lang w:val="es-AR"/>
+              </w:rPr>
+            </w:pPr>
+            <w:r>
+              <w:rPr>
+                <w:lang w:val="es-AR"/>
+              </w:rPr>
+              <w:t>Jefe</w:t>
+            </w:r>
+          </w:p>
+        </w:tc>
+      </w:tr>
+      <w:tr>
+        <w:trPr>
+          <w:cnfStyle w:val="000000100000" w:firstRow="0" w:lastRow="0" w:firstColumn="0" w:lastColumn="0" w:oddVBand="0" w:evenVBand="0" w:oddHBand="1" w:evenHBand="0" w:firstRowFirstColumn="0" w:firstRowLastColumn="0" w:lastRowFirstColumn="0" w:lastRowLastColumn="0"/>
+        </w:trPr>
+        <w:tc>
+          <w:tcPr>
+            <w:cnfStyle w:val="001000000000" w:firstRow="0" w:lastRow="0" w:firstColumn="1" w:lastColumn="0" w:oddVBand="0" w:evenVBand="0" w:oddHBand="0" w:evenHBand="0" w:firstRowFirstColumn="0" w:firstRowLastColumn="0" w:lastRowFirstColumn="0" w:lastRowLastColumn="0"/>
+            <w:tcW w:w="1023" w:type="dxa"/>
+          </w:tcPr>
+          <w:p>
+            <w:pPr>
+              <w:pStyle w:val="ListParagraph"/>
+              <w:ind w:left="0"/>
+              <w:rPr>
+                <w:b w:val="0"/>
+                <w:lang w:val="es-AR"/>
+              </w:rPr>
+            </w:pPr>
+            <w:r>
+              <w:rPr>
+                <w:b w:val="0"/>
+                <w:lang w:val="es-AR"/>
+              </w:rPr>
+              <w:lastRenderedPageBreak/>
+              <w:t>DU</w:t>
+            </w:r>
+          </w:p>
+        </w:tc>
+        <w:tc>
+          <w:tcPr>
+            <w:tcW w:w="1159" w:type="dxa"/>
+          </w:tcPr>
+          <w:p>
+            <w:pPr>
+              <w:pStyle w:val="ListParagraph"/>
+              <w:ind w:left="0"/>
+              <w:cnfStyle w:val="000000100000" w:firstRow="0" w:lastRow="0" w:firstColumn="0" w:lastColumn="0" w:oddVBand="0" w:evenVBand="0" w:oddHBand="1" w:evenHBand="0" w:firstRowFirstColumn="0" w:firstRowLastColumn="0" w:lastRowFirstColumn="0" w:lastRowLastColumn="0"/>
+              <w:rPr>
+                <w:lang w:val="es-AR"/>
+              </w:rPr>
+            </w:pPr>
+            <w:r>
+              <w:rPr>
+                <w:lang w:val="es-AR"/>
+              </w:rPr>
+              <w:t>23543345</w:t>
+            </w:r>
+          </w:p>
+        </w:tc>
+        <w:tc>
+          <w:tcPr>
+            <w:tcW w:w="1144" w:type="dxa"/>
+          </w:tcPr>
+          <w:p>
+            <w:pPr>
+              <w:pStyle w:val="ListParagraph"/>
+              <w:ind w:left="0"/>
+              <w:cnfStyle w:val="000000100000" w:firstRow="0" w:lastRow="0" w:firstColumn="0" w:lastColumn="0" w:oddVBand="0" w:evenVBand="0" w:oddHBand="1" w:evenHBand="0" w:firstRowFirstColumn="0" w:firstRowLastColumn="0" w:lastRowFirstColumn="0" w:lastRowLastColumn="0"/>
+              <w:rPr>
+                <w:lang w:val="es-AR"/>
+              </w:rPr>
+            </w:pPr>
+            <w:r>
+              <w:rPr>
+                <w:lang w:val="es-AR"/>
+              </w:rPr>
+              <w:t>Miguel</w:t>
+            </w:r>
+          </w:p>
+        </w:tc>
+        <w:tc>
+          <w:tcPr>
+            <w:tcW w:w="1105" w:type="dxa"/>
+          </w:tcPr>
+          <w:p>
+            <w:pPr>
+              <w:pStyle w:val="ListParagraph"/>
+              <w:ind w:left="0"/>
+              <w:cnfStyle w:val="000000100000" w:firstRow="0" w:lastRow="0" w:firstColumn="0" w:lastColumn="0" w:oddVBand="0" w:evenVBand="0" w:oddHBand="1" w:evenHBand="0" w:firstRowFirstColumn="0" w:firstRowLastColumn="0" w:lastRowFirstColumn="0" w:lastRowLastColumn="0"/>
+              <w:rPr>
+                <w:lang w:val="es-AR"/>
+              </w:rPr>
+            </w:pPr>
+            <w:r>
+              <w:rPr>
+                <w:lang w:val="es-AR"/>
+              </w:rPr>
+              <w:t>Llanos</w:t>
+            </w:r>
+          </w:p>
+        </w:tc>
+        <w:tc>
+          <w:tcPr>
+            <w:tcW w:w="956" w:type="dxa"/>
+          </w:tcPr>
+          <w:p>
+            <w:pPr>
+              <w:pStyle w:val="ListParagraph"/>
+              <w:ind w:left="0"/>
+              <w:cnfStyle w:val="000000100000" w:firstRow="0" w:lastRow="0" w:firstColumn="0" w:lastColumn="0" w:oddVBand="0" w:evenVBand="0" w:oddHBand="1" w:evenHBand="0" w:firstRowFirstColumn="0" w:firstRowLastColumn="0" w:lastRowFirstColumn="0" w:lastRowLastColumn="0"/>
+              <w:rPr>
+                <w:lang w:val="es-AR"/>
+              </w:rPr>
+            </w:pPr>
+            <w:r>
+              <w:rPr>
+                <w:lang w:val="es-AR"/>
+              </w:rPr>
+              <w:t>1011</w:t>
+            </w:r>
+          </w:p>
+        </w:tc>
+        <w:tc>
+          <w:tcPr>
+            <w:tcW w:w="1443" w:type="dxa"/>
+          </w:tcPr>
+          <w:p>
+            <w:pPr>
+              <w:pStyle w:val="ListParagraph"/>
+              <w:ind w:left="0"/>
+              <w:cnfStyle w:val="000000100000" w:firstRow="0" w:lastRow="0" w:firstColumn="0" w:lastColumn="0" w:oddVBand="0" w:evenVBand="0" w:oddHBand="1" w:evenHBand="0" w:firstRowFirstColumn="0" w:firstRowLastColumn="0" w:lastRowFirstColumn="0" w:lastRowLastColumn="0"/>
+              <w:rPr>
+                <w:lang w:val="es-AR"/>
+              </w:rPr>
+            </w:pPr>
+            <w:r>
+              <w:rPr>
+                <w:lang w:val="es-AR"/>
+              </w:rPr>
+              <w:t>03514345534</w:t>
+            </w:r>
+          </w:p>
+        </w:tc>
+        <w:tc>
+          <w:tcPr>
+            <w:tcW w:w="580" w:type="dxa"/>
+          </w:tcPr>
+          <w:p>
+            <w:pPr>
+              <w:pStyle w:val="ListParagraph"/>
+              <w:ind w:left="0"/>
+              <w:cnfStyle w:val="000000100000" w:firstRow="0" w:lastRow="0" w:firstColumn="0" w:lastColumn="0" w:oddVBand="0" w:evenVBand="0" w:oddHBand="1" w:evenHBand="0" w:firstRowFirstColumn="0" w:firstRowLastColumn="0" w:lastRowFirstColumn="0" w:lastRowLastColumn="0"/>
+              <w:rPr>
+                <w:lang w:val="es-AR"/>
+              </w:rPr>
+            </w:pPr>
+            <w:r>
+              <w:rPr>
+                <w:lang w:val="es-AR"/>
+              </w:rPr>
+              <w:t>SI</w:t>
+            </w:r>
+          </w:p>
+        </w:tc>
+      </w:tr>
+      <w:tr>
+        <w:trPr>
+          <w:cnfStyle w:val="000000010000" w:firstRow="0" w:lastRow="0" w:firstColumn="0" w:lastColumn="0" w:oddVBand="0" w:evenVBand="0" w:oddHBand="0" w:evenHBand="1" w:firstRowFirstColumn="0" w:firstRowLastColumn="0" w:lastRowFirstColumn="0" w:lastRowLastColumn="0"/>
+        </w:trPr>
+        <w:tc>
+          <w:tcPr>
+            <w:cnfStyle w:val="001000000000" w:firstRow="0" w:lastRow="0" w:firstColumn="1" w:lastColumn="0" w:oddVBand="0" w:evenVBand="0" w:oddHBand="0" w:evenHBand="0" w:firstRowFirstColumn="0" w:firstRowLastColumn="0" w:lastRowFirstColumn="0" w:lastRowLastColumn="0"/>
+            <w:tcW w:w="1023" w:type="dxa"/>
+          </w:tcPr>
+          <w:p>
+            <w:pPr>
+              <w:pStyle w:val="ListParagraph"/>
+              <w:ind w:left="0"/>
+              <w:rPr>
+                <w:b w:val="0"/>
+                <w:lang w:val="es-AR"/>
+              </w:rPr>
+            </w:pPr>
+            <w:r>
+              <w:rPr>
+                <w:b w:val="0"/>
+                <w:lang w:val="es-AR"/>
+              </w:rPr>
+              <w:t>DU</w:t>
+            </w:r>
+          </w:p>
+        </w:tc>
+        <w:tc>
+          <w:tcPr>
+            <w:tcW w:w="1159" w:type="dxa"/>
+          </w:tcPr>
+          <w:p>
+            <w:pPr>
+              <w:pStyle w:val="ListParagraph"/>
+              <w:ind w:left="0"/>
+              <w:cnfStyle w:val="000000010000" w:firstRow="0" w:lastRow="0" w:firstColumn="0" w:lastColumn="0" w:oddVBand="0" w:evenVBand="0" w:oddHBand="0" w:evenHBand="1" w:firstRowFirstColumn="0" w:firstRowLastColumn="0" w:lastRowFirstColumn="0" w:lastRowLastColumn="0"/>
+              <w:rPr>
+                <w:lang w:val="es-AR"/>
+              </w:rPr>
+            </w:pPr>
+            <w:r>
+              <w:rPr>
+                <w:lang w:val="es-AR"/>
+              </w:rPr>
+              <w:t>24987345</w:t>
+            </w:r>
+          </w:p>
+        </w:tc>
+        <w:tc>
+          <w:tcPr>
+            <w:tcW w:w="1144" w:type="dxa"/>
+          </w:tcPr>
+          <w:p>
+            <w:pPr>
+              <w:pStyle w:val="ListParagraph"/>
+              <w:ind w:left="0"/>
+              <w:cnfStyle w:val="000000010000" w:firstRow="0" w:lastRow="0" w:firstColumn="0" w:lastColumn="0" w:oddVBand="0" w:evenVBand="0" w:oddHBand="0" w:evenHBand="1" w:firstRowFirstColumn="0" w:firstRowLastColumn="0" w:lastRowFirstColumn="0" w:lastRowLastColumn="0"/>
+              <w:rPr>
+                <w:lang w:val="es-AR"/>
+              </w:rPr>
+            </w:pPr>
+            <w:r>
+              <w:rPr>
+                <w:lang w:val="es-AR"/>
+              </w:rPr>
+              <w:t>Julio</w:t>
+            </w:r>
+          </w:p>
+        </w:tc>
+        <w:tc>
+          <w:tcPr>
+            <w:tcW w:w="1105" w:type="dxa"/>
+          </w:tcPr>
+          <w:p>
+            <w:pPr>
+              <w:pStyle w:val="ListParagraph"/>
+              <w:ind w:left="0"/>
+              <w:cnfStyle w:val="000000010000" w:firstRow="0" w:lastRow="0" w:firstColumn="0" w:lastColumn="0" w:oddVBand="0" w:evenVBand="0" w:oddHBand="0" w:evenHBand="1" w:firstRowFirstColumn="0" w:firstRowLastColumn="0" w:lastRowFirstColumn="0" w:lastRowLastColumn="0"/>
+              <w:rPr>
+                <w:lang w:val="es-AR"/>
+              </w:rPr>
+            </w:pPr>
+            <w:r>
+              <w:rPr>
+                <w:lang w:val="es-AR"/>
+              </w:rPr>
+              <w:t>Prado</w:t>
+            </w:r>
+          </w:p>
+        </w:tc>
+        <w:tc>
+          <w:tcPr>
+            <w:tcW w:w="956" w:type="dxa"/>
+          </w:tcPr>
+          <w:p>
+            <w:pPr>
+              <w:pStyle w:val="ListParagraph"/>
+              <w:ind w:left="0"/>
+              <w:cnfStyle w:val="000000010000" w:firstRow="0" w:lastRow="0" w:firstColumn="0" w:lastColumn="0" w:oddVBand="0" w:evenVBand="0" w:oddHBand="0" w:evenHBand="1" w:firstRowFirstColumn="0" w:firstRowLastColumn="0" w:lastRowFirstColumn="0" w:lastRowLastColumn="0"/>
+              <w:rPr>
+                <w:lang w:val="es-AR"/>
+              </w:rPr>
+            </w:pPr>
+            <w:r>
+              <w:rPr>
+                <w:lang w:val="es-AR"/>
+              </w:rPr>
+              <w:t>1012</w:t>
+            </w:r>
+          </w:p>
+        </w:tc>
+        <w:tc>
+          <w:tcPr>
+            <w:tcW w:w="1443" w:type="dxa"/>
+          </w:tcPr>
+          <w:p>
+            <w:pPr>
+              <w:pStyle w:val="ListParagraph"/>
+              <w:ind w:left="0"/>
+              <w:cnfStyle w:val="000000010000" w:firstRow="0" w:lastRow="0" w:firstColumn="0" w:lastColumn="0" w:oddVBand="0" w:evenVBand="0" w:oddHBand="0" w:evenHBand="1" w:firstRowFirstColumn="0" w:firstRowLastColumn="0" w:lastRowFirstColumn="0" w:lastRowLastColumn="0"/>
+              <w:rPr>
+                <w:lang w:val="es-AR"/>
+              </w:rPr>
+            </w:pPr>
+            <w:r>
+              <w:rPr>
+                <w:lang w:val="es-AR"/>
+              </w:rPr>
+              <w:t>03514845623</w:t>
+            </w:r>
+          </w:p>
+        </w:tc>
+        <w:tc>
+          <w:tcPr>
+            <w:tcW w:w="580" w:type="dxa"/>
+          </w:tcPr>
+          <w:p>
+            <w:pPr>
+              <w:pStyle w:val="ListParagraph"/>
+              <w:ind w:left="0"/>
+              <w:cnfStyle w:val="000000010000" w:firstRow="0" w:lastRow="0" w:firstColumn="0" w:lastColumn="0" w:oddVBand="0" w:evenVBand="0" w:oddHBand="0" w:evenHBand="1" w:firstRowFirstColumn="0" w:firstRowLastColumn="0" w:lastRowFirstColumn="0" w:lastRowLastColumn="0"/>
+              <w:rPr>
+                <w:lang w:val="es-AR"/>
+              </w:rPr>
+            </w:pPr>
+            <w:r>
+              <w:rPr>
+                <w:lang w:val="es-AR"/>
+              </w:rPr>
+              <w:t>NO</w:t>
+            </w:r>
+          </w:p>
+        </w:tc>
+      </w:tr>
+    </w:tbl>
+    <w:p>
+      <w:pPr>
+        <w:pStyle w:val="ListParagraph"/>
+        <w:rPr>
+          <w:lang w:val="es-AR"/>
+        </w:rPr>
+      </w:pPr>
+    </w:p>
+    <w:p>
+      <w:pPr>
+        <w:pStyle w:val="ListParagraph"/>
+        <w:rPr>
+          <w:lang w:val="es-AR"/>
+        </w:rPr>
+      </w:pPr>
+    </w:p>
+    <w:p>
+      <w:pPr>
+        <w:pStyle w:val="ListParagraph"/>
+        <w:rPr>
+          <w:lang w:val="es-AR"/>
+        </w:rPr>
+      </w:pPr>
+    </w:p>
+    <w:p>
+      <w:pPr>
+        <w:pStyle w:val="ListParagraph"/>
+        <w:rPr>
+          <w:lang w:val="es-AR"/>
+        </w:rPr>
+      </w:pPr>
+      <w:r>
+        <w:rPr>
+          <w:lang w:val="es-AR"/>
+        </w:rPr>
+        <w:t>C</w:t>
+      </w:r>
+      <w:r>
+        <w:rPr>
+          <w:lang w:val="es-AR"/>
+        </w:rPr>
+        <w:t xml:space="preserve">omo </w:t>
       </w:r>
       <w:r>
         <w:rPr>
@@ -659,6 +1895,118 @@
         </w:rPr>
       </w:pPr>
     </w:p>
+    <w:p>
+      <w:pPr>
+        <w:pStyle w:val="ListParagraph"/>
+        <w:rPr>
+          <w:lang w:val="es-AR"/>
+        </w:rPr>
+      </w:pPr>
+    </w:p>
+    <w:p>
+      <w:pPr>
+        <w:pStyle w:val="ListParagraph"/>
+        <w:numPr>
+          <w:ilvl w:val="0"/>
+          <w:numId w:val="1"/>
+        </w:numPr>
+        <w:rPr>
+          <w:b/>
+          <w:lang w:val="es-AR"/>
+        </w:rPr>
+      </w:pPr>
+      <w:r>
+        <w:rPr>
+          <w:b/>
+          <w:lang w:val="es-AR"/>
+        </w:rPr>
+        <w:t xml:space="preserve">Gestión </w:t>
+      </w:r>
+      <w:r>
+        <w:rPr>
+          <w:b/>
+          <w:lang w:val="es-AR"/>
+        </w:rPr>
+        <w:t>de Proyectos</w:t>
+      </w:r>
+      <w:r>
+        <w:rPr>
+          <w:b/>
+          <w:lang w:val="es-AR"/>
+        </w:rPr>
+        <w:t>,</w:t>
+      </w:r>
+      <w:r>
+        <w:rPr>
+          <w:b/>
+          <w:lang w:val="es-AR"/>
+        </w:rPr>
+        <w:t xml:space="preserve"> asignación de proyecto</w:t>
+      </w:r>
+      <w:r>
+        <w:rPr>
+          <w:b/>
+          <w:lang w:val="es-AR"/>
+        </w:rPr>
+        <w:t xml:space="preserve"> y selección de proyecto</w:t>
+      </w:r>
+    </w:p>
+    <w:p>
+      <w:pPr>
+        <w:pStyle w:val="ListParagraph"/>
+        <w:rPr>
+          <w:b/>
+          <w:lang w:val="es-AR"/>
+        </w:rPr>
+      </w:pPr>
+    </w:p>
+    <w:p>
+      <w:pPr>
+        <w:pStyle w:val="ListParagraph"/>
+        <w:rPr>
+          <w:lang w:val="es-AR"/>
+        </w:rPr>
+      </w:pPr>
+      <w:r>
+        <w:rPr>
+          <w:lang w:val="es-AR"/>
+        </w:rPr>
+        <w:t>Crear un proyecto utilizando los datos creados anteriormente.</w:t>
+      </w:r>
+      <w:r>
+        <w:rPr>
+          <w:lang w:val="es-AR"/>
+        </w:rPr>
+        <w:t xml:space="preserve"> Y Posteriormente asignarle el proyecto a </w:t>
+      </w:r>
+      <w:r>
+        <w:rPr>
+          <w:b/>
+          <w:lang w:val="es-AR"/>
+        </w:rPr>
+        <w:t>shernandez</w:t>
+      </w:r>
+      <w:r>
+        <w:rPr>
+          <w:lang w:val="es-AR"/>
+        </w:rPr>
+        <w:t>.</w:t>
+      </w:r>
+      <w:r>
+        <w:rPr>
+          <w:lang w:val="es-AR"/>
+        </w:rPr>
+        <w:t xml:space="preserve"> Para finalizar seleccionar el proyecto creado para trabajarlo y mostrar como es que queda arriaba en la barra seleccionado.</w:t>
+      </w:r>
+    </w:p>
+    <w:p>
+      <w:pPr>
+        <w:pStyle w:val="ListParagraph"/>
+        <w:rPr>
+          <w:lang w:val="es-AR"/>
+        </w:rPr>
+      </w:pPr>
+    </w:p>
     <w:tbl>
       <w:tblPr>
         <w:tblStyle w:val="MediumShading1"/>
@@ -667,9 +2015,9 @@
         <w:tblLook w:val="04A0" w:firstRow="1" w:lastRow="0" w:firstColumn="1" w:lastColumn="0" w:noHBand="0" w:noVBand="1"/>
       </w:tblPr>
       <w:tblGrid>
-        <w:gridCol w:w="1222"/>
-        <w:gridCol w:w="3184"/>
-        <w:gridCol w:w="813"/>
+        <w:gridCol w:w="1533"/>
+        <w:gridCol w:w="2552"/>
+        <w:gridCol w:w="2552"/>
       </w:tblGrid>
       <w:tr>
         <w:trPr>
@@ -678,12 +2026,33 @@
         <w:tc>
           <w:tcPr>
             <w:cnfStyle w:val="001000000000" w:firstRow="0" w:lastRow="0" w:firstColumn="1" w:lastColumn="0" w:oddVBand="0" w:evenVBand="0" w:oddHBand="0" w:evenHBand="0" w:firstRowFirstColumn="0" w:firstRowLastColumn="0" w:lastRowFirstColumn="0" w:lastRowLastColumn="0"/>
-            <w:tcW w:w="1222" w:type="dxa"/>
-          </w:tcPr>
-          <w:p>
-            <w:pPr>
-              <w:pStyle w:val="ListParagraph"/>
-              <w:ind w:left="0"/>
+            <w:tcW w:w="1533" w:type="dxa"/>
+          </w:tcPr>
+          <w:p>
+            <w:pPr>
+              <w:pStyle w:val="ListParagraph"/>
+              <w:ind w:left="0"/>
+              <w:rPr>
+                <w:lang w:val="es-AR"/>
+              </w:rPr>
+            </w:pPr>
+            <w:r>
+              <w:rPr>
+                <w:lang w:val="es-AR"/>
+              </w:rPr>
+              <w:t>Licitación</w:t>
+            </w:r>
+          </w:p>
+        </w:tc>
+        <w:tc>
+          <w:tcPr>
+            <w:tcW w:w="2552" w:type="dxa"/>
+          </w:tcPr>
+          <w:p>
+            <w:pPr>
+              <w:pStyle w:val="ListParagraph"/>
+              <w:ind w:left="0"/>
+              <w:cnfStyle w:val="100000000000" w:firstRow="1" w:lastRow="0" w:firstColumn="0" w:lastColumn="0" w:oddVBand="0" w:evenVBand="0" w:oddHBand="0" w:evenHBand="0" w:firstRowFirstColumn="0" w:firstRowLastColumn="0" w:lastRowFirstColumn="0" w:lastRowLastColumn="0"/>
               <w:rPr>
                 <w:lang w:val="es-AR"/>
               </w:rPr>
@@ -698,7 +2067,7 @@
         </w:tc>
         <w:tc>
           <w:tcPr>
-            <w:tcW w:w="3184" w:type="dxa"/>
+            <w:tcW w:w="2552" w:type="dxa"/>
           </w:tcPr>
           <w:p>
             <w:pPr>
@@ -713,28 +2082,7 @@
               <w:rPr>
                 <w:lang w:val="es-AR"/>
               </w:rPr>
-              <w:t>Apellido</w:t>
-            </w:r>
-          </w:p>
-        </w:tc>
-        <w:tc>
-          <w:tcPr>
-            <w:tcW w:w="813" w:type="dxa"/>
-          </w:tcPr>
-          <w:p>
-            <w:pPr>
-              <w:pStyle w:val="ListParagraph"/>
-              <w:ind w:left="0"/>
-              <w:cnfStyle w:val="100000000000" w:firstRow="1" w:lastRow="0" w:firstColumn="0" w:lastColumn="0" w:oddVBand="0" w:evenVBand="0" w:oddHBand="0" w:evenHBand="0" w:firstRowFirstColumn="0" w:firstRowLastColumn="0" w:lastRowFirstColumn="0" w:lastRowLastColumn="0"/>
-              <w:rPr>
-                <w:lang w:val="es-AR"/>
-              </w:rPr>
-            </w:pPr>
-            <w:r>
-              <w:rPr>
-                <w:lang w:val="es-AR"/>
-              </w:rPr>
-              <w:t>Jefe</w:t>
+              <w:t>Cliente</w:t>
             </w:r>
           </w:p>
         </w:tc>
@@ -746,7 +2094,7 @@
         <w:tc>
           <w:tcPr>
             <w:cnfStyle w:val="001000000000" w:firstRow="0" w:lastRow="0" w:firstColumn="1" w:lastColumn="0" w:oddVBand="0" w:evenVBand="0" w:oddHBand="0" w:evenHBand="0" w:firstRowFirstColumn="0" w:firstRowLastColumn="0" w:lastRowFirstColumn="0" w:lastRowLastColumn="0"/>
-            <w:tcW w:w="1222" w:type="dxa"/>
+            <w:tcW w:w="1533" w:type="dxa"/>
           </w:tcPr>
           <w:p>
             <w:pPr>
@@ -762,13 +2110,13 @@
                 <w:b w:val="0"/>
                 <w:lang w:val="es-AR"/>
               </w:rPr>
-              <w:t>Jose</w:t>
-            </w:r>
-          </w:p>
-        </w:tc>
-        <w:tc>
-          <w:tcPr>
-            <w:tcW w:w="3184" w:type="dxa"/>
+              <w:t>Movistar 0098</w:t>
+            </w:r>
+          </w:p>
+        </w:tc>
+        <w:tc>
+          <w:tcPr>
+            <w:tcW w:w="2552" w:type="dxa"/>
           </w:tcPr>
           <w:p>
             <w:pPr>
@@ -783,13 +2131,21 @@
               <w:rPr>
                 <w:lang w:val="es-AR"/>
               </w:rPr>
-              <w:t>Riquelme</w:t>
-            </w:r>
-          </w:p>
-        </w:tc>
-        <w:tc>
-          <w:tcPr>
-            <w:tcW w:w="813" w:type="dxa"/>
+              <w:t xml:space="preserve">Movistar 3G </w:t>
+            </w:r>
+            <w:proofErr w:type="spellStart"/>
+            <w:r>
+              <w:rPr>
+                <w:lang w:val="es-AR"/>
+              </w:rPr>
+              <w:t>Calamuchita</w:t>
+            </w:r>
+            <w:proofErr w:type="spellEnd"/>
+          </w:p>
+        </w:tc>
+        <w:tc>
+          <w:tcPr>
+            <w:tcW w:w="2552" w:type="dxa"/>
           </w:tcPr>
           <w:p>
             <w:pPr>
@@ -804,77 +2160,7 @@
               <w:rPr>
                 <w:lang w:val="es-AR"/>
               </w:rPr>
-              <w:t>SI</w:t>
-            </w:r>
-          </w:p>
-        </w:tc>
-      </w:tr>
-      <w:tr>
-        <w:trPr>
-          <w:cnfStyle w:val="000000010000" w:firstRow="0" w:lastRow="0" w:firstColumn="0" w:lastColumn="0" w:oddVBand="0" w:evenVBand="0" w:oddHBand="0" w:evenHBand="1" w:firstRowFirstColumn="0" w:firstRowLastColumn="0" w:lastRowFirstColumn="0" w:lastRowLastColumn="0"/>
-        </w:trPr>
-        <w:tc>
-          <w:tcPr>
-            <w:cnfStyle w:val="001000000000" w:firstRow="0" w:lastRow="0" w:firstColumn="1" w:lastColumn="0" w:oddVBand="0" w:evenVBand="0" w:oddHBand="0" w:evenHBand="0" w:firstRowFirstColumn="0" w:firstRowLastColumn="0" w:lastRowFirstColumn="0" w:lastRowLastColumn="0"/>
-            <w:tcW w:w="1222" w:type="dxa"/>
-          </w:tcPr>
-          <w:p>
-            <w:pPr>
-              <w:pStyle w:val="ListParagraph"/>
-              <w:ind w:left="0"/>
-              <w:rPr>
-                <w:b w:val="0"/>
-                <w:lang w:val="es-AR"/>
-              </w:rPr>
-            </w:pPr>
-            <w:r>
-              <w:rPr>
-                <w:b w:val="0"/>
-                <w:lang w:val="es-AR"/>
-              </w:rPr>
-              <w:t>Nicolas</w:t>
-            </w:r>
-          </w:p>
-        </w:tc>
-        <w:tc>
-          <w:tcPr>
-            <w:tcW w:w="3184" w:type="dxa"/>
-          </w:tcPr>
-          <w:p>
-            <w:pPr>
-              <w:pStyle w:val="ListParagraph"/>
-              <w:ind w:left="0"/>
-              <w:cnfStyle w:val="000000010000" w:firstRow="0" w:lastRow="0" w:firstColumn="0" w:lastColumn="0" w:oddVBand="0" w:evenVBand="0" w:oddHBand="0" w:evenHBand="1" w:firstRowFirstColumn="0" w:firstRowLastColumn="0" w:lastRowFirstColumn="0" w:lastRowLastColumn="0"/>
-              <w:rPr>
-                <w:lang w:val="es-AR"/>
-              </w:rPr>
-            </w:pPr>
-            <w:r>
-              <w:rPr>
-                <w:lang w:val="es-AR"/>
-              </w:rPr>
-              <w:t>Pereira</w:t>
-            </w:r>
-          </w:p>
-        </w:tc>
-        <w:tc>
-          <w:tcPr>
-            <w:tcW w:w="813" w:type="dxa"/>
-          </w:tcPr>
-          <w:p>
-            <w:pPr>
-              <w:pStyle w:val="ListParagraph"/>
-              <w:ind w:left="0"/>
-              <w:cnfStyle w:val="000000010000" w:firstRow="0" w:lastRow="0" w:firstColumn="0" w:lastColumn="0" w:oddVBand="0" w:evenVBand="0" w:oddHBand="0" w:evenHBand="1" w:firstRowFirstColumn="0" w:firstRowLastColumn="0" w:lastRowFirstColumn="0" w:lastRowLastColumn="0"/>
-              <w:rPr>
-                <w:lang w:val="es-AR"/>
-              </w:rPr>
-            </w:pPr>
-            <w:r>
-              <w:rPr>
-                <w:lang w:val="es-AR"/>
-              </w:rPr>
-              <w:t>NO</w:t>
+              <w:t>Movistar SA</w:t>
             </w:r>
           </w:p>
         </w:tc>
@@ -905,423 +2191,24 @@
           <w:b/>
           <w:lang w:val="es-AR"/>
         </w:rPr>
-        <w:t>Gestión de Clientes</w:t>
-      </w:r>
-    </w:p>
-    <w:p>
-      <w:pPr>
-        <w:pStyle w:val="ListParagraph"/>
+        <w:t xml:space="preserve">Gestión de </w:t>
+      </w:r>
+      <w:r>
         <w:rPr>
           <w:b/>
           <w:lang w:val="es-AR"/>
         </w:rPr>
-      </w:pPr>
-    </w:p>
-    <w:p>
-      <w:pPr>
-        <w:pStyle w:val="ListParagraph"/>
-        <w:rPr>
-          <w:lang w:val="es-AR"/>
-        </w:rPr>
-      </w:pPr>
-      <w:r>
-        <w:rPr>
-          <w:lang w:val="es-AR"/>
-        </w:rPr>
-        <w:t>Acceder al gestor de clientes y crear un nuevo cliente.</w:t>
-      </w:r>
-    </w:p>
-    <w:p>
-      <w:pPr>
-        <w:pStyle w:val="ListParagraph"/>
-        <w:rPr>
-          <w:lang w:val="es-AR"/>
-        </w:rPr>
-      </w:pPr>
-      <w:r>
-        <w:rPr>
-          <w:lang w:val="es-AR"/>
-        </w:rPr>
-        <w:tab/>
-      </w:r>
-    </w:p>
-    <w:tbl>
-      <w:tblPr>
-        <w:tblStyle w:val="MediumShading1"/>
-        <w:tblW w:w="0" w:type="auto"/>
-        <w:tblInd w:w="2119" w:type="dxa"/>
-        <w:tblLook w:val="04A0" w:firstRow="1" w:lastRow="0" w:firstColumn="1" w:lastColumn="0" w:noHBand="0" w:noVBand="1"/>
-      </w:tblPr>
-      <w:tblGrid>
-        <w:gridCol w:w="2667"/>
-        <w:gridCol w:w="3260"/>
-      </w:tblGrid>
-      <w:tr>
-        <w:trPr>
-          <w:cnfStyle w:val="100000000000" w:firstRow="1" w:lastRow="0" w:firstColumn="0" w:lastColumn="0" w:oddVBand="0" w:evenVBand="0" w:oddHBand="0" w:evenHBand="0" w:firstRowFirstColumn="0" w:firstRowLastColumn="0" w:lastRowFirstColumn="0" w:lastRowLastColumn="0"/>
-        </w:trPr>
-        <w:tc>
-          <w:tcPr>
-            <w:cnfStyle w:val="001000000000" w:firstRow="0" w:lastRow="0" w:firstColumn="1" w:lastColumn="0" w:oddVBand="0" w:evenVBand="0" w:oddHBand="0" w:evenHBand="0" w:firstRowFirstColumn="0" w:firstRowLastColumn="0" w:lastRowFirstColumn="0" w:lastRowLastColumn="0"/>
-            <w:tcW w:w="2667" w:type="dxa"/>
-          </w:tcPr>
-          <w:p>
-            <w:pPr>
-              <w:pStyle w:val="ListParagraph"/>
-              <w:ind w:left="0"/>
-              <w:rPr>
-                <w:lang w:val="es-AR"/>
-              </w:rPr>
-            </w:pPr>
-            <w:r>
-              <w:rPr>
-                <w:lang w:val="es-AR"/>
-              </w:rPr>
-              <w:t>Razón</w:t>
-            </w:r>
-            <w:r>
-              <w:rPr>
-                <w:lang w:val="es-AR"/>
-              </w:rPr>
-              <w:t xml:space="preserve"> Social</w:t>
-            </w:r>
-          </w:p>
-        </w:tc>
-        <w:tc>
-          <w:tcPr>
-            <w:tcW w:w="3260" w:type="dxa"/>
-          </w:tcPr>
-          <w:p>
-            <w:pPr>
-              <w:pStyle w:val="ListParagraph"/>
-              <w:ind w:left="0"/>
-              <w:cnfStyle w:val="100000000000" w:firstRow="1" w:lastRow="0" w:firstColumn="0" w:lastColumn="0" w:oddVBand="0" w:evenVBand="0" w:oddHBand="0" w:evenHBand="0" w:firstRowFirstColumn="0" w:firstRowLastColumn="0" w:lastRowFirstColumn="0" w:lastRowLastColumn="0"/>
-              <w:rPr>
-                <w:lang w:val="es-AR"/>
-              </w:rPr>
-            </w:pPr>
-            <w:r>
-              <w:rPr>
-                <w:lang w:val="es-AR"/>
-              </w:rPr>
-              <w:t>Nombre Contacto</w:t>
-            </w:r>
-          </w:p>
-        </w:tc>
-      </w:tr>
-      <w:tr>
-        <w:trPr>
-          <w:cnfStyle w:val="000000100000" w:firstRow="0" w:lastRow="0" w:firstColumn="0" w:lastColumn="0" w:oddVBand="0" w:evenVBand="0" w:oddHBand="1" w:evenHBand="0" w:firstRowFirstColumn="0" w:firstRowLastColumn="0" w:lastRowFirstColumn="0" w:lastRowLastColumn="0"/>
-        </w:trPr>
-        <w:tc>
-          <w:tcPr>
-            <w:cnfStyle w:val="001000000000" w:firstRow="0" w:lastRow="0" w:firstColumn="1" w:lastColumn="0" w:oddVBand="0" w:evenVBand="0" w:oddHBand="0" w:evenHBand="0" w:firstRowFirstColumn="0" w:firstRowLastColumn="0" w:lastRowFirstColumn="0" w:lastRowLastColumn="0"/>
-            <w:tcW w:w="2667" w:type="dxa"/>
-          </w:tcPr>
-          <w:p>
-            <w:pPr>
-              <w:pStyle w:val="ListParagraph"/>
-              <w:ind w:left="0"/>
-              <w:rPr>
-                <w:b w:val="0"/>
-                <w:lang w:val="es-AR"/>
-              </w:rPr>
-            </w:pPr>
-            <w:r>
-              <w:rPr>
-                <w:b w:val="0"/>
-                <w:lang w:val="es-AR"/>
-              </w:rPr>
-              <w:t>Personal SA</w:t>
-            </w:r>
-          </w:p>
-        </w:tc>
-        <w:tc>
-          <w:tcPr>
-            <w:tcW w:w="3260" w:type="dxa"/>
-          </w:tcPr>
-          <w:p>
-            <w:pPr>
-              <w:pStyle w:val="ListParagraph"/>
-              <w:ind w:left="0"/>
-              <w:cnfStyle w:val="000000100000" w:firstRow="0" w:lastRow="0" w:firstColumn="0" w:lastColumn="0" w:oddVBand="0" w:evenVBand="0" w:oddHBand="1" w:evenHBand="0" w:firstRowFirstColumn="0" w:firstRowLastColumn="0" w:lastRowFirstColumn="0" w:lastRowLastColumn="0"/>
-              <w:rPr>
-                <w:lang w:val="es-AR"/>
-              </w:rPr>
-            </w:pPr>
-            <w:r>
-              <w:rPr>
-                <w:lang w:val="es-AR"/>
-              </w:rPr>
-              <w:t>Enrique Loza</w:t>
-            </w:r>
-          </w:p>
-        </w:tc>
-      </w:tr>
-    </w:tbl>
-    <w:p>
-      <w:pPr>
-        <w:pStyle w:val="ListParagraph"/>
-        <w:rPr>
-          <w:lang w:val="es-AR"/>
-        </w:rPr>
-      </w:pPr>
-    </w:p>
-    <w:p>
-      <w:pPr>
-        <w:pStyle w:val="ListParagraph"/>
-        <w:numPr>
-          <w:ilvl w:val="0"/>
-          <w:numId w:val="1"/>
-        </w:numPr>
+        <w:t>Solicitudes de Tareas</w:t>
+      </w:r>
+    </w:p>
+    <w:p>
+      <w:pPr>
+        <w:pStyle w:val="ListParagraph"/>
         <w:rPr>
           <w:b/>
           <w:lang w:val="es-AR"/>
         </w:rPr>
       </w:pPr>
-      <w:r>
-        <w:rPr>
-          <w:b/>
-          <w:lang w:val="es-AR"/>
-        </w:rPr>
-        <w:t xml:space="preserve">Gestión </w:t>
-      </w:r>
-      <w:r>
-        <w:rPr>
-          <w:b/>
-          <w:lang w:val="es-AR"/>
-        </w:rPr>
-        <w:t>de Proyectos</w:t>
-      </w:r>
-      <w:r>
-        <w:rPr>
-          <w:b/>
-          <w:lang w:val="es-AR"/>
-        </w:rPr>
-        <w:t>,</w:t>
-      </w:r>
-      <w:r>
-        <w:rPr>
-          <w:b/>
-          <w:lang w:val="es-AR"/>
-        </w:rPr>
-        <w:t xml:space="preserve"> asignación de proyecto</w:t>
-      </w:r>
-      <w:r>
-        <w:rPr>
-          <w:b/>
-          <w:lang w:val="es-AR"/>
-        </w:rPr>
-        <w:t xml:space="preserve"> y selección de proyecto</w:t>
-      </w:r>
-    </w:p>
-    <w:p>
-      <w:pPr>
-        <w:pStyle w:val="ListParagraph"/>
-        <w:rPr>
-          <w:b/>
-          <w:lang w:val="es-AR"/>
-        </w:rPr>
-      </w:pPr>
-    </w:p>
-    <w:p>
-      <w:pPr>
-        <w:pStyle w:val="ListParagraph"/>
-        <w:rPr>
-          <w:lang w:val="es-AR"/>
-        </w:rPr>
-      </w:pPr>
-      <w:r>
-        <w:rPr>
-          <w:lang w:val="es-AR"/>
-        </w:rPr>
-        <w:t>Crear un proyecto utilizando los datos creados anteriormente.</w:t>
-      </w:r>
-      <w:r>
-        <w:rPr>
-          <w:lang w:val="es-AR"/>
-        </w:rPr>
-        <w:t xml:space="preserve"> Y Posteriormente asignarle el proyecto a </w:t>
-      </w:r>
-      <w:r>
-        <w:rPr>
-          <w:b/>
-          <w:lang w:val="es-AR"/>
-        </w:rPr>
-        <w:t>shernandez</w:t>
-      </w:r>
-      <w:r>
-        <w:rPr>
-          <w:lang w:val="es-AR"/>
-        </w:rPr>
-        <w:t>.</w:t>
-      </w:r>
-      <w:r>
-        <w:rPr>
-          <w:lang w:val="es-AR"/>
-        </w:rPr>
-        <w:t xml:space="preserve"> Para finalizar seleccionar el proyecto creado para trabajarlo y mostrar como es que queda arriaba en la barra seleccionado.</w:t>
-      </w:r>
-    </w:p>
-    <w:p>
-      <w:pPr>
-        <w:pStyle w:val="ListParagraph"/>
-        <w:rPr>
-          <w:lang w:val="es-AR"/>
-        </w:rPr>
-      </w:pPr>
-    </w:p>
-    <w:tbl>
-      <w:tblPr>
-        <w:tblStyle w:val="MediumShading1"/>
-        <w:tblW w:w="0" w:type="auto"/>
-        <w:tblInd w:w="2119" w:type="dxa"/>
-        <w:tblLook w:val="04A0" w:firstRow="1" w:lastRow="0" w:firstColumn="1" w:lastColumn="0" w:noHBand="0" w:noVBand="1"/>
-      </w:tblPr>
-      <w:tblGrid>
-        <w:gridCol w:w="2667"/>
-        <w:gridCol w:w="3260"/>
-      </w:tblGrid>
-      <w:tr>
-        <w:trPr>
-          <w:cnfStyle w:val="100000000000" w:firstRow="1" w:lastRow="0" w:firstColumn="0" w:lastColumn="0" w:oddVBand="0" w:evenVBand="0" w:oddHBand="0" w:evenHBand="0" w:firstRowFirstColumn="0" w:firstRowLastColumn="0" w:lastRowFirstColumn="0" w:lastRowLastColumn="0"/>
-        </w:trPr>
-        <w:tc>
-          <w:tcPr>
-            <w:cnfStyle w:val="001000000000" w:firstRow="0" w:lastRow="0" w:firstColumn="1" w:lastColumn="0" w:oddVBand="0" w:evenVBand="0" w:oddHBand="0" w:evenHBand="0" w:firstRowFirstColumn="0" w:firstRowLastColumn="0" w:lastRowFirstColumn="0" w:lastRowLastColumn="0"/>
-            <w:tcW w:w="2667" w:type="dxa"/>
-          </w:tcPr>
-          <w:p>
-            <w:pPr>
-              <w:pStyle w:val="ListParagraph"/>
-              <w:ind w:left="0"/>
-              <w:rPr>
-                <w:lang w:val="es-AR"/>
-              </w:rPr>
-            </w:pPr>
-            <w:r>
-              <w:rPr>
-                <w:lang w:val="es-AR"/>
-              </w:rPr>
-              <w:t>Licitación</w:t>
-            </w:r>
-          </w:p>
-        </w:tc>
-        <w:tc>
-          <w:tcPr>
-            <w:tcW w:w="3260" w:type="dxa"/>
-          </w:tcPr>
-          <w:p>
-            <w:pPr>
-              <w:pStyle w:val="ListParagraph"/>
-              <w:ind w:left="0"/>
-              <w:cnfStyle w:val="100000000000" w:firstRow="1" w:lastRow="0" w:firstColumn="0" w:lastColumn="0" w:oddVBand="0" w:evenVBand="0" w:oddHBand="0" w:evenHBand="0" w:firstRowFirstColumn="0" w:firstRowLastColumn="0" w:lastRowFirstColumn="0" w:lastRowLastColumn="0"/>
-              <w:rPr>
-                <w:lang w:val="es-AR"/>
-              </w:rPr>
-            </w:pPr>
-            <w:r>
-              <w:rPr>
-                <w:lang w:val="es-AR"/>
-              </w:rPr>
-              <w:t>Nombre</w:t>
-            </w:r>
-          </w:p>
-        </w:tc>
-      </w:tr>
-      <w:tr>
-        <w:trPr>
-          <w:cnfStyle w:val="000000100000" w:firstRow="0" w:lastRow="0" w:firstColumn="0" w:lastColumn="0" w:oddVBand="0" w:evenVBand="0" w:oddHBand="1" w:evenHBand="0" w:firstRowFirstColumn="0" w:firstRowLastColumn="0" w:lastRowFirstColumn="0" w:lastRowLastColumn="0"/>
-        </w:trPr>
-        <w:tc>
-          <w:tcPr>
-            <w:cnfStyle w:val="001000000000" w:firstRow="0" w:lastRow="0" w:firstColumn="1" w:lastColumn="0" w:oddVBand="0" w:evenVBand="0" w:oddHBand="0" w:evenHBand="0" w:firstRowFirstColumn="0" w:firstRowLastColumn="0" w:lastRowFirstColumn="0" w:lastRowLastColumn="0"/>
-            <w:tcW w:w="2667" w:type="dxa"/>
-          </w:tcPr>
-          <w:p>
-            <w:pPr>
-              <w:pStyle w:val="ListParagraph"/>
-              <w:ind w:left="0"/>
-              <w:rPr>
-                <w:b w:val="0"/>
-                <w:lang w:val="es-AR"/>
-              </w:rPr>
-            </w:pPr>
-            <w:r>
-              <w:rPr>
-                <w:b w:val="0"/>
-                <w:lang w:val="es-AR"/>
-              </w:rPr>
-              <w:t>P00023</w:t>
-            </w:r>
-          </w:p>
-        </w:tc>
-        <w:tc>
-          <w:tcPr>
-            <w:tcW w:w="3260" w:type="dxa"/>
-          </w:tcPr>
-          <w:p>
-            <w:pPr>
-              <w:pStyle w:val="ListParagraph"/>
-              <w:ind w:left="0"/>
-              <w:cnfStyle w:val="000000100000" w:firstRow="0" w:lastRow="0" w:firstColumn="0" w:lastColumn="0" w:oddVBand="0" w:evenVBand="0" w:oddHBand="1" w:evenHBand="0" w:firstRowFirstColumn="0" w:firstRowLastColumn="0" w:lastRowFirstColumn="0" w:lastRowLastColumn="0"/>
-              <w:rPr>
-                <w:lang w:val="es-AR"/>
-              </w:rPr>
-            </w:pPr>
-            <w:r>
-              <w:rPr>
-                <w:lang w:val="es-AR"/>
-              </w:rPr>
-              <w:t>Personal 3G Centro</w:t>
-            </w:r>
-          </w:p>
-        </w:tc>
-      </w:tr>
-    </w:tbl>
-    <w:p>
-      <w:pPr>
-        <w:pStyle w:val="ListParagraph"/>
-        <w:rPr>
-          <w:lang w:val="es-AR"/>
-        </w:rPr>
-      </w:pPr>
-    </w:p>
-    <w:p>
-      <w:pPr>
-        <w:pStyle w:val="ListParagraph"/>
-        <w:numPr>
-          <w:ilvl w:val="0"/>
-          <w:numId w:val="1"/>
-        </w:numPr>
-        <w:rPr>
-          <w:b/>
-          <w:lang w:val="es-AR"/>
-        </w:rPr>
-      </w:pPr>
-      <w:r>
-        <w:rPr>
-          <w:b/>
-          <w:lang w:val="es-AR"/>
-        </w:rPr>
-        <w:t xml:space="preserve">Gestión de </w:t>
-      </w:r>
-      <w:r>
-        <w:rPr>
-          <w:b/>
-          <w:lang w:val="es-AR"/>
-        </w:rPr>
-        <w:t>Solicitudes de Tareas</w:t>
-      </w:r>
-    </w:p>
-    <w:p>
-      <w:pPr>
-        <w:pStyle w:val="ListParagraph"/>
-        <w:rPr>
-          <w:b/>
-          <w:lang w:val="es-AR"/>
-        </w:rPr>
-      </w:pPr>
     </w:p>
     <w:p>
       <w:pPr>
@@ -1346,7 +2233,19 @@
         <w:rPr>
           <w:lang w:val="es-AR"/>
         </w:rPr>
-        <w:t>Agregar una PO por $ 15000.</w:t>
+        <w:t xml:space="preserve">Agregar una PO por $ </w:t>
+      </w:r>
+      <w:r>
+        <w:rPr>
+          <w:lang w:val="es-AR"/>
+        </w:rPr>
+        <w:t>20</w:t>
+      </w:r>
+      <w:r>
+        <w:rPr>
+          <w:lang w:val="es-AR"/>
+        </w:rPr>
+        <w:t>000.</w:t>
       </w:r>
     </w:p>
     <w:p>
@@ -1760,13 +2659,7 @@
         <w:rPr>
           <w:lang w:val="es-AR"/>
         </w:rPr>
-        <w:t>s</w:t>
-      </w:r>
-      <w:r>
-        <w:rPr>
-          <w:lang w:val="es-AR"/>
-        </w:rPr>
-        <w:t>eleccionado</w:t>
+        <w:t>seleccionado</w:t>
       </w:r>
       <w:proofErr w:type="gramEnd"/>
       <w:r>
@@ -1780,7 +2673,7 @@
           <w:b/>
           <w:lang w:val="es-AR"/>
         </w:rPr>
-        <w:t>Riquelme</w:t>
+        <w:t>Llanos</w:t>
       </w:r>
       <w:r>
         <w:rPr>
@@ -1789,14 +2682,12 @@
         </w:rPr>
         <w:t xml:space="preserve"> </w:t>
       </w:r>
-      <w:bookmarkStart w:id="0" w:name="_GoBack"/>
       <w:r>
         <w:rPr>
           <w:lang w:val="es-AR"/>
         </w:rPr>
         <w:t>y por ultimo presionar el botón Crear de la solicitud de tarea</w:t>
       </w:r>
-      <w:bookmarkEnd w:id="0"/>
       <w:r>
         <w:rPr>
           <w:lang w:val="es-AR"/>
@@ -1865,7 +2756,16 @@
           <w:b/>
           <w:lang w:val="es-AR"/>
         </w:rPr>
-        <w:t>Mostrar desde la pantalla principal las alertas</w:t>
+        <w:t>Mostrar desde la panta</w:t>
+      </w:r>
+      <w:bookmarkStart w:id="0" w:name="_GoBack"/>
+      <w:bookmarkEnd w:id="0"/>
+      <w:r>
+        <w:rPr>
+          <w:b/>
+          <w:lang w:val="es-AR"/>
+        </w:rPr>
+        <w:t>lla principal las alertas</w:t>
       </w:r>
     </w:p>
     <w:p>
@@ -1940,6 +2840,7 @@
           <w:b/>
           <w:lang w:val="es-AR"/>
         </w:rPr>
+        <w:lastRenderedPageBreak/>
         <w:t>Modulo Mo</w:t>
       </w:r>
       <w:r>
@@ -2203,59 +3104,10 @@
     <w:p>
       <w:pPr>
         <w:pStyle w:val="ListParagraph"/>
-        <w:numPr>
-          <w:ilvl w:val="0"/>
-          <w:numId w:val="1"/>
-        </w:numPr>
-        <w:rPr>
-          <w:b/>
-          <w:lang w:val="es-AR"/>
-        </w:rPr>
-      </w:pPr>
-      <w:r>
-        <w:rPr>
-          <w:b/>
-          <w:lang w:val="es-AR"/>
-        </w:rPr>
-        <w:t>Gestores Soporte</w:t>
-      </w:r>
-    </w:p>
-    <w:p>
-      <w:pPr>
-        <w:pStyle w:val="ListParagraph"/>
-        <w:rPr>
-          <w:b/>
-          <w:lang w:val="es-AR"/>
-        </w:rPr>
-      </w:pPr>
-    </w:p>
-    <w:p>
-      <w:pPr>
-        <w:pStyle w:val="ListParagraph"/>
-        <w:rPr>
-          <w:lang w:val="es-AR"/>
-        </w:rPr>
-      </w:pPr>
-      <w:r>
-        <w:rPr>
-          <w:lang w:val="es-AR"/>
-        </w:rPr>
-        <w:t xml:space="preserve">Mostrar </w:t>
-      </w:r>
-      <w:proofErr w:type="spellStart"/>
-      <w:r>
-        <w:rPr>
-          <w:lang w:val="es-AR"/>
-        </w:rPr>
-        <w:t>screenshot</w:t>
-      </w:r>
-      <w:proofErr w:type="spellEnd"/>
-      <w:r>
-        <w:rPr>
-          <w:lang w:val="es-AR"/>
-        </w:rPr>
-        <w:t xml:space="preserve"> de los gestores de soporte.</w:t>
-      </w:r>
+        <w:rPr>
+          <w:lang w:val="es-AR"/>
+        </w:rPr>
+      </w:pPr>
     </w:p>
     <w:sectPr>
       <w:pgSz w:w="12240" w:h="15840"/>

</xml_diff>

<commit_message>
arregle el menu y el orden de prioridades. Ademas subi una nueva version de la BBDD con la cuadrilla Llanos para la prueba y edite el tipo de documento "uno nuevo" por "ART".
</commit_message>
<xml_diff>
--- a/Guion para la demostración del sistema.docx
+++ b/Guion para la demostración del sistema.docx
@@ -173,7 +173,7 @@
               <w:rPr>
                 <w:lang w:val="es-AR"/>
               </w:rPr>
-              <w:t>ADMIN_GENERAL</w:t>
+              <w:t>ADMIN_RRHH y finanzas</w:t>
             </w:r>
           </w:p>
         </w:tc>
@@ -228,6 +228,12 @@
               </w:rPr>
               <w:t>ADMIN_PROYECTO</w:t>
             </w:r>
+            <w:r>
+              <w:rPr>
+                <w:lang w:val="es-AR"/>
+              </w:rPr>
+              <w:t xml:space="preserve"> </w:t>
+            </w:r>
           </w:p>
         </w:tc>
         <w:tc>
@@ -279,7 +285,15 @@
               <w:rPr>
                 <w:lang w:val="es-AR"/>
               </w:rPr>
-              <w:t>ADMIN_SYSTEM</w:t>
+              <w:t>Supervisor de Sistema (superusuario</w:t>
+            </w:r>
+            <w:bookmarkStart w:id="0" w:name="_GoBack"/>
+            <w:bookmarkEnd w:id="0"/>
+            <w:r>
+              <w:rPr>
+                <w:lang w:val="es-AR"/>
+              </w:rPr>
+              <w:t>)</w:t>
             </w:r>
           </w:p>
         </w:tc>
@@ -1310,7 +1324,6 @@
                 <w:b w:val="0"/>
                 <w:lang w:val="es-AR"/>
               </w:rPr>
-              <w:lastRenderedPageBreak/>
               <w:t>DU</w:t>
             </w:r>
           </w:p>
@@ -2756,38 +2769,30 @@
           <w:b/>
           <w:lang w:val="es-AR"/>
         </w:rPr>
-        <w:t>Mostrar desde la panta</w:t>
-      </w:r>
-      <w:bookmarkStart w:id="0" w:name="_GoBack"/>
-      <w:bookmarkEnd w:id="0"/>
-      <w:r>
+        <w:t>Mostrar desde la pantalla principal las alertas</w:t>
+      </w:r>
+    </w:p>
+    <w:p>
+      <w:pPr>
+        <w:pStyle w:val="ListParagraph"/>
         <w:rPr>
           <w:b/>
           <w:lang w:val="es-AR"/>
         </w:rPr>
-        <w:t>lla principal las alertas</w:t>
-      </w:r>
-    </w:p>
-    <w:p>
-      <w:pPr>
-        <w:pStyle w:val="ListParagraph"/>
-        <w:rPr>
-          <w:b/>
-          <w:lang w:val="es-AR"/>
-        </w:rPr>
-      </w:pPr>
-    </w:p>
-    <w:p>
-      <w:pPr>
-        <w:pStyle w:val="ListParagraph"/>
-        <w:rPr>
-          <w:lang w:val="es-AR"/>
-        </w:rPr>
-      </w:pPr>
-      <w:r>
-        <w:rPr>
-          <w:lang w:val="es-AR"/>
-        </w:rPr>
+      </w:pPr>
+    </w:p>
+    <w:p>
+      <w:pPr>
+        <w:pStyle w:val="ListParagraph"/>
+        <w:rPr>
+          <w:lang w:val="es-AR"/>
+        </w:rPr>
+      </w:pPr>
+      <w:r>
+        <w:rPr>
+          <w:lang w:val="es-AR"/>
+        </w:rPr>
+        <w:lastRenderedPageBreak/>
         <w:t xml:space="preserve">Como se </w:t>
       </w:r>
       <w:r>
@@ -2840,7 +2845,6 @@
           <w:b/>
           <w:lang w:val="es-AR"/>
         </w:rPr>
-        <w:lastRenderedPageBreak/>
         <w:t>Modulo Mo</w:t>
       </w:r>
       <w:r>

</xml_diff>